<commit_message>
Makes all rules fine-grained. Adds execution queue to physical actors. Fixes timer pool in Event System.
</commit_message>
<xml_diff>
--- a/Docs/Issues and Design/Issues.docx
+++ b/Docs/Issues and Design/Issues.docx
@@ -89,8 +89,6 @@
       <w:r>
         <w:t>/modifying</w:t>
       </w:r>
-      <w:bookmarkStart w:id="0" w:name="_GoBack"/>
-      <w:bookmarkEnd w:id="0"/>
       <w:r>
         <w:t xml:space="preserve"> continuous behaviors </w:t>
       </w:r>
@@ -159,6 +157,11 @@
       <w:r>
         <w:t>Execution order of actors</w:t>
       </w:r>
+      <w:r>
+        <w:t xml:space="preserve"> (Affects the message communication)</w:t>
+      </w:r>
+      <w:bookmarkStart w:id="0" w:name="_GoBack"/>
+      <w:bookmarkEnd w:id="0"/>
     </w:p>
     <w:p>
       <w:pPr>
@@ -1485,7 +1488,7 @@
 </file>
 
 <file path=customXml/itemProps1.xml><?xml version="1.0" encoding="utf-8"?>
-<ds:datastoreItem xmlns:ds="http://schemas.openxmlformats.org/officeDocument/2006/customXml" ds:itemID="{8C8366BE-5765-479A-8477-ED6408801641}">
+<ds:datastoreItem xmlns:ds="http://schemas.openxmlformats.org/officeDocument/2006/customXml" ds:itemID="{0D3D0FB1-5DE8-4748-82EC-F22186BCDEA5}">
   <ds:schemaRefs>
     <ds:schemaRef ds:uri="http://schemas.openxmlformats.org/officeDocument/2006/bibliography"/>
   </ds:schemaRefs>

</xml_diff>